<commit_message>
updating documentation for week 1 sprint with base level client and Cite manager notes
</commit_message>
<xml_diff>
--- a/Documentation/Master Document - Test Plan-Analysis Report-Adaptive vs. Responsive Report.docx
+++ b/Documentation/Master Document - Test Plan-Analysis Report-Adaptive vs. Responsive Report.docx
@@ -1,6 +1,6 @@
 
 <file path=word/document.xml><?xml version="1.0" encoding="utf-8"?>
-<w:document xmlns:wpc="http://schemas.microsoft.com/office/word/2010/wordprocessingCanvas" xmlns:cx="http://schemas.microsoft.com/office/drawing/2014/chartex" xmlns:cx1="http://schemas.microsoft.com/office/drawing/2015/9/8/chartex" xmlns:cx2="http://schemas.microsoft.com/office/drawing/2015/10/21/chartex" xmlns:cx3="http://schemas.microsoft.com/office/drawing/2016/5/9/chartex" xmlns:cx4="http://schemas.microsoft.com/office/drawing/2016/5/10/chartex" xmlns:cx5="http://schemas.microsoft.com/office/drawing/2016/5/11/chartex" xmlns:cx6="http://schemas.microsoft.com/office/drawing/2016/5/12/chartex" xmlns:cx7="http://schemas.microsoft.com/office/drawing/2016/5/13/chartex" xmlns:cx8="http://schemas.microsoft.com/office/drawing/2016/5/14/chartex" xmlns:mc="http://schemas.openxmlformats.org/markup-compatibility/2006" xmlns:aink="http://schemas.microsoft.com/office/drawing/2016/ink" xmlns:am3d="http://schemas.microsoft.com/office/drawing/2017/model3d" xmlns:o="urn:schemas-microsoft-com:office:office" xmlns:r="http://schemas.openxmlformats.org/officeDocument/2006/relationships" xmlns:m="http://schemas.openxmlformats.org/officeDocument/2006/math" xmlns:v="urn:schemas-microsoft-com:vml" xmlns:wp14="http://schemas.microsoft.com/office/word/2010/wordprocessingDrawing" xmlns:wp="http://schemas.openxmlformats.org/drawingml/2006/wordprocessingDrawing" xmlns:w10="urn:schemas-microsoft-com:office:word" xmlns:w="http://schemas.openxmlformats.org/wordprocessingml/2006/main" xmlns:w14="http://schemas.microsoft.com/office/word/2010/wordml" xmlns:w15="http://schemas.microsoft.com/office/word/2012/wordml" xmlns:w16cex="http://schemas.microsoft.com/office/word/2018/wordml/cex" xmlns:w16cid="http://schemas.microsoft.com/office/word/2016/wordml/cid" xmlns:w16="http://schemas.microsoft.com/office/word/2018/wordml" xmlns:w16se="http://schemas.microsoft.com/office/word/2015/wordml/symex" xmlns:wpg="http://schemas.microsoft.com/office/word/2010/wordprocessingGroup" xmlns:wpi="http://schemas.microsoft.com/office/word/2010/wordprocessingInk" xmlns:wne="http://schemas.microsoft.com/office/word/2006/wordml" xmlns:wps="http://schemas.microsoft.com/office/word/2010/wordprocessingShape" mc:Ignorable="w14 w15 w16se w16cid w16 w16cex wp14">
+<w:document xmlns:wpc="http://schemas.microsoft.com/office/word/2010/wordprocessingCanvas" xmlns:cx="http://schemas.microsoft.com/office/drawing/2014/chartex" xmlns:cx1="http://schemas.microsoft.com/office/drawing/2015/9/8/chartex" xmlns:cx2="http://schemas.microsoft.com/office/drawing/2015/10/21/chartex" xmlns:cx3="http://schemas.microsoft.com/office/drawing/2016/5/9/chartex" xmlns:cx4="http://schemas.microsoft.com/office/drawing/2016/5/10/chartex" xmlns:cx5="http://schemas.microsoft.com/office/drawing/2016/5/11/chartex" xmlns:cx6="http://schemas.microsoft.com/office/drawing/2016/5/12/chartex" xmlns:cx7="http://schemas.microsoft.com/office/drawing/2016/5/13/chartex" xmlns:cx8="http://schemas.microsoft.com/office/drawing/2016/5/14/chartex" xmlns:mc="http://schemas.openxmlformats.org/markup-compatibility/2006" xmlns:aink="http://schemas.microsoft.com/office/drawing/2016/ink" xmlns:am3d="http://schemas.microsoft.com/office/drawing/2017/model3d" xmlns:o="urn:schemas-microsoft-com:office:office" xmlns:r="http://schemas.openxmlformats.org/officeDocument/2006/relationships" xmlns:m="http://schemas.openxmlformats.org/officeDocument/2006/math" xmlns:v="urn:schemas-microsoft-com:vml" xmlns:wp14="http://schemas.microsoft.com/office/word/2010/wordprocessingDrawing" xmlns:wp="http://schemas.openxmlformats.org/drawingml/2006/wordprocessingDrawing" xmlns:w10="urn:schemas-microsoft-com:office:word" xmlns:w="http://schemas.openxmlformats.org/wordprocessingml/2006/main" xmlns:w14="http://schemas.microsoft.com/office/word/2010/wordml" xmlns:w15="http://schemas.microsoft.com/office/word/2012/wordml" xmlns:w16cex="http://schemas.microsoft.com/office/word/2018/wordml/cex" xmlns:w16cid="http://schemas.microsoft.com/office/word/2016/wordml/cid" xmlns:w16="http://schemas.microsoft.com/office/word/2018/wordml" xmlns:w16sdtdh="http://schemas.microsoft.com/office/word/2020/wordml/sdtdatahash" xmlns:w16se="http://schemas.microsoft.com/office/word/2015/wordml/symex" xmlns:wpg="http://schemas.microsoft.com/office/word/2010/wordprocessingGroup" xmlns:wpi="http://schemas.microsoft.com/office/word/2010/wordprocessingInk" xmlns:wne="http://schemas.microsoft.com/office/word/2006/wordml" xmlns:wps="http://schemas.microsoft.com/office/word/2010/wordprocessingShape" mc:Ignorable="w14 w15 w16se w16cid w16 w16cex w16sdtdh wp14">
   <w:body>
     <w:p>
       <w:pPr>
@@ -6196,14 +6196,27 @@
       <w:r>
         <w:t xml:space="preserve">Figure </w:t>
       </w:r>
-      <w:fldSimple w:instr=" SEQ Figure \* ARABIC ">
-        <w:r>
-          <w:rPr>
-            <w:noProof/>
-          </w:rPr>
-          <w:t>1</w:t>
-        </w:r>
-      </w:fldSimple>
+      <w:r>
+        <w:fldChar w:fldCharType="begin"/>
+      </w:r>
+      <w:r>
+        <w:instrText xml:space="preserve"> SEQ Figure \* ARABIC </w:instrText>
+      </w:r>
+      <w:r>
+        <w:fldChar w:fldCharType="separate"/>
+      </w:r>
+      <w:r>
+        <w:rPr>
+          <w:noProof/>
+        </w:rPr>
+        <w:t>1</w:t>
+      </w:r>
+      <w:r>
+        <w:rPr>
+          <w:noProof/>
+        </w:rPr>
+        <w:fldChar w:fldCharType="end"/>
+      </w:r>
       <w:r>
         <w:t xml:space="preserve"> - Project Management for sprint One</w:t>
       </w:r>
@@ -6312,6 +6325,419 @@
           <w:color w:val="auto"/>
         </w:rPr>
       </w:pPr>
+      <w:r>
+        <w:rPr>
+          <w:b w:val="0"/>
+          <w:bCs/>
+          <w:color w:val="auto"/>
+        </w:rPr>
+        <w:br/>
+      </w:r>
+    </w:p>
+    <w:p>
+      <w:pPr>
+        <w:spacing w:after="200"/>
+        <w:rPr>
+          <w:b w:val="0"/>
+          <w:bCs/>
+          <w:color w:val="auto"/>
+        </w:rPr>
+      </w:pPr>
+      <w:r>
+        <w:rPr>
+          <w:b w:val="0"/>
+          <w:bCs/>
+          <w:color w:val="auto"/>
+        </w:rPr>
+        <w:br w:type="page"/>
+      </w:r>
+    </w:p>
+    <w:p>
+      <w:pPr>
+        <w:pStyle w:val="Heading1"/>
+        <w:rPr>
+          <w:b w:val="0"/>
+          <w:bCs/>
+          <w:color w:val="auto"/>
+        </w:rPr>
+      </w:pPr>
+      <w:r>
+        <w:rPr>
+          <w:b w:val="0"/>
+          <w:bCs/>
+          <w:color w:val="auto"/>
+        </w:rPr>
+        <w:lastRenderedPageBreak/>
+        <w:t>Client meeting Notes</w:t>
+      </w:r>
+    </w:p>
+    <w:p>
+      <w:pPr>
+        <w:rPr>
+          <w:rFonts w:asciiTheme="majorHAnsi" w:eastAsiaTheme="majorEastAsia" w:hAnsiTheme="majorHAnsi" w:cstheme="majorBidi"/>
+          <w:b w:val="0"/>
+          <w:bCs/>
+          <w:color w:val="auto"/>
+          <w:sz w:val="52"/>
+          <w:szCs w:val="32"/>
+        </w:rPr>
+      </w:pPr>
+      <w:r>
+        <w:rPr>
+          <w:b w:val="0"/>
+          <w:bCs/>
+          <w:color w:val="auto"/>
+          <w:lang w:val="en-AU" w:eastAsia="en-AU"/>
+        </w:rPr>
+        <w:t xml:space="preserve">- </w:t>
+      </w:r>
+      <w:r>
+        <w:rPr>
+          <w:b w:val="0"/>
+          <w:bCs/>
+          <w:color w:val="auto"/>
+          <w:lang w:val="en-AU" w:eastAsia="en-AU"/>
+        </w:rPr>
+        <w:t>he gets it (Apdaptive vs responsive)</w:t>
+      </w:r>
+    </w:p>
+    <w:p>
+      <w:pPr>
+        <w:tabs>
+          <w:tab w:val="left" w:pos="916"/>
+          <w:tab w:val="left" w:pos="1832"/>
+          <w:tab w:val="left" w:pos="2748"/>
+          <w:tab w:val="left" w:pos="3664"/>
+          <w:tab w:val="left" w:pos="4580"/>
+          <w:tab w:val="left" w:pos="5496"/>
+          <w:tab w:val="left" w:pos="6412"/>
+          <w:tab w:val="left" w:pos="7328"/>
+          <w:tab w:val="left" w:pos="8244"/>
+          <w:tab w:val="left" w:pos="9160"/>
+          <w:tab w:val="left" w:pos="10076"/>
+          <w:tab w:val="left" w:pos="10992"/>
+          <w:tab w:val="left" w:pos="11908"/>
+          <w:tab w:val="left" w:pos="12824"/>
+          <w:tab w:val="left" w:pos="13740"/>
+          <w:tab w:val="left" w:pos="14656"/>
+        </w:tabs>
+        <w:spacing w:line="240" w:lineRule="auto"/>
+        <w:rPr>
+          <w:rFonts w:eastAsia="Times New Roman" w:cstheme="minorHAnsi"/>
+          <w:b w:val="0"/>
+          <w:color w:val="auto"/>
+          <w:szCs w:val="28"/>
+          <w:lang w:val="en-AU" w:eastAsia="en-AU"/>
+        </w:rPr>
+      </w:pPr>
+      <w:r>
+        <w:rPr>
+          <w:rFonts w:eastAsia="Times New Roman" w:cstheme="minorHAnsi"/>
+          <w:b w:val="0"/>
+          <w:color w:val="auto"/>
+          <w:szCs w:val="28"/>
+          <w:lang w:val="en-AU" w:eastAsia="en-AU"/>
+        </w:rPr>
+        <w:t>- does</w:t>
+      </w:r>
+      <w:r>
+        <w:rPr>
+          <w:rFonts w:eastAsia="Times New Roman" w:cstheme="minorHAnsi"/>
+          <w:b w:val="0"/>
+          <w:color w:val="auto"/>
+          <w:szCs w:val="28"/>
+          <w:lang w:val="en-AU" w:eastAsia="en-AU"/>
+        </w:rPr>
+        <w:t xml:space="preserve"> </w:t>
+      </w:r>
+      <w:r>
+        <w:rPr>
+          <w:rFonts w:eastAsia="Times New Roman" w:cstheme="minorHAnsi"/>
+          <w:b w:val="0"/>
+          <w:color w:val="auto"/>
+          <w:szCs w:val="28"/>
+          <w:lang w:val="en-AU" w:eastAsia="en-AU"/>
+        </w:rPr>
+        <w:t>not like top 10. can't see it all on the one screen. (Wants to see table)</w:t>
+      </w:r>
+    </w:p>
+    <w:p>
+      <w:pPr>
+        <w:tabs>
+          <w:tab w:val="left" w:pos="916"/>
+          <w:tab w:val="left" w:pos="1832"/>
+          <w:tab w:val="left" w:pos="2748"/>
+          <w:tab w:val="left" w:pos="3664"/>
+          <w:tab w:val="left" w:pos="4580"/>
+          <w:tab w:val="left" w:pos="5496"/>
+          <w:tab w:val="left" w:pos="6412"/>
+          <w:tab w:val="left" w:pos="7328"/>
+          <w:tab w:val="left" w:pos="8244"/>
+          <w:tab w:val="left" w:pos="9160"/>
+          <w:tab w:val="left" w:pos="10076"/>
+          <w:tab w:val="left" w:pos="10992"/>
+          <w:tab w:val="left" w:pos="11908"/>
+          <w:tab w:val="left" w:pos="12824"/>
+          <w:tab w:val="left" w:pos="13740"/>
+          <w:tab w:val="left" w:pos="14656"/>
+        </w:tabs>
+        <w:spacing w:line="240" w:lineRule="auto"/>
+        <w:rPr>
+          <w:rFonts w:eastAsia="Times New Roman" w:cstheme="minorHAnsi"/>
+          <w:b w:val="0"/>
+          <w:color w:val="auto"/>
+          <w:szCs w:val="28"/>
+          <w:lang w:val="en-AU" w:eastAsia="en-AU"/>
+        </w:rPr>
+      </w:pPr>
+    </w:p>
+    <w:p>
+      <w:pPr>
+        <w:tabs>
+          <w:tab w:val="left" w:pos="916"/>
+          <w:tab w:val="left" w:pos="1832"/>
+          <w:tab w:val="left" w:pos="2748"/>
+          <w:tab w:val="left" w:pos="3664"/>
+          <w:tab w:val="left" w:pos="4580"/>
+          <w:tab w:val="left" w:pos="5496"/>
+          <w:tab w:val="left" w:pos="6412"/>
+          <w:tab w:val="left" w:pos="7328"/>
+          <w:tab w:val="left" w:pos="8244"/>
+          <w:tab w:val="left" w:pos="9160"/>
+          <w:tab w:val="left" w:pos="10076"/>
+          <w:tab w:val="left" w:pos="10992"/>
+          <w:tab w:val="left" w:pos="11908"/>
+          <w:tab w:val="left" w:pos="12824"/>
+          <w:tab w:val="left" w:pos="13740"/>
+          <w:tab w:val="left" w:pos="14656"/>
+        </w:tabs>
+        <w:spacing w:line="240" w:lineRule="auto"/>
+        <w:rPr>
+          <w:rFonts w:eastAsia="Times New Roman" w:cstheme="minorHAnsi"/>
+          <w:b w:val="0"/>
+          <w:color w:val="auto"/>
+          <w:szCs w:val="28"/>
+          <w:lang w:val="en-AU" w:eastAsia="en-AU"/>
+        </w:rPr>
+      </w:pPr>
+      <w:r>
+        <w:rPr>
+          <w:rFonts w:eastAsia="Times New Roman" w:cstheme="minorHAnsi"/>
+          <w:b w:val="0"/>
+          <w:color w:val="auto"/>
+          <w:szCs w:val="28"/>
+          <w:lang w:val="en-AU" w:eastAsia="en-AU"/>
+        </w:rPr>
+        <w:t>Wants</w:t>
+      </w:r>
+    </w:p>
+    <w:p>
+      <w:pPr>
+        <w:tabs>
+          <w:tab w:val="left" w:pos="916"/>
+          <w:tab w:val="left" w:pos="1832"/>
+          <w:tab w:val="left" w:pos="2748"/>
+          <w:tab w:val="left" w:pos="3664"/>
+          <w:tab w:val="left" w:pos="4580"/>
+          <w:tab w:val="left" w:pos="5496"/>
+          <w:tab w:val="left" w:pos="6412"/>
+          <w:tab w:val="left" w:pos="7328"/>
+          <w:tab w:val="left" w:pos="8244"/>
+          <w:tab w:val="left" w:pos="9160"/>
+          <w:tab w:val="left" w:pos="10076"/>
+          <w:tab w:val="left" w:pos="10992"/>
+          <w:tab w:val="left" w:pos="11908"/>
+          <w:tab w:val="left" w:pos="12824"/>
+          <w:tab w:val="left" w:pos="13740"/>
+          <w:tab w:val="left" w:pos="14656"/>
+        </w:tabs>
+        <w:spacing w:line="240" w:lineRule="auto"/>
+        <w:rPr>
+          <w:rFonts w:eastAsia="Times New Roman" w:cstheme="minorHAnsi"/>
+          <w:b w:val="0"/>
+          <w:color w:val="auto"/>
+          <w:szCs w:val="28"/>
+          <w:lang w:val="en-AU" w:eastAsia="en-AU"/>
+        </w:rPr>
+      </w:pPr>
+      <w:r>
+        <w:rPr>
+          <w:rFonts w:eastAsia="Times New Roman" w:cstheme="minorHAnsi"/>
+          <w:b w:val="0"/>
+          <w:color w:val="auto"/>
+          <w:szCs w:val="28"/>
+          <w:lang w:val="en-AU" w:eastAsia="en-AU"/>
+        </w:rPr>
+        <w:t>- admin portal</w:t>
+      </w:r>
+    </w:p>
+    <w:p>
+      <w:pPr>
+        <w:tabs>
+          <w:tab w:val="left" w:pos="916"/>
+          <w:tab w:val="left" w:pos="1832"/>
+          <w:tab w:val="left" w:pos="2748"/>
+          <w:tab w:val="left" w:pos="3664"/>
+          <w:tab w:val="left" w:pos="4580"/>
+          <w:tab w:val="left" w:pos="5496"/>
+          <w:tab w:val="left" w:pos="6412"/>
+          <w:tab w:val="left" w:pos="7328"/>
+          <w:tab w:val="left" w:pos="8244"/>
+          <w:tab w:val="left" w:pos="9160"/>
+          <w:tab w:val="left" w:pos="10076"/>
+          <w:tab w:val="left" w:pos="10992"/>
+          <w:tab w:val="left" w:pos="11908"/>
+          <w:tab w:val="left" w:pos="12824"/>
+          <w:tab w:val="left" w:pos="13740"/>
+          <w:tab w:val="left" w:pos="14656"/>
+        </w:tabs>
+        <w:spacing w:line="240" w:lineRule="auto"/>
+        <w:rPr>
+          <w:rFonts w:eastAsia="Times New Roman" w:cstheme="minorHAnsi"/>
+          <w:b w:val="0"/>
+          <w:color w:val="auto"/>
+          <w:szCs w:val="28"/>
+          <w:lang w:val="en-AU" w:eastAsia="en-AU"/>
+        </w:rPr>
+      </w:pPr>
+      <w:r>
+        <w:rPr>
+          <w:rFonts w:eastAsia="Times New Roman" w:cstheme="minorHAnsi"/>
+          <w:b w:val="0"/>
+          <w:color w:val="auto"/>
+          <w:szCs w:val="28"/>
+          <w:lang w:val="en-AU" w:eastAsia="en-AU"/>
+        </w:rPr>
+        <w:t xml:space="preserve">- capture newsletters. user sign up to send users junk mail. </w:t>
+      </w:r>
+    </w:p>
+    <w:p>
+      <w:pPr>
+        <w:tabs>
+          <w:tab w:val="left" w:pos="916"/>
+          <w:tab w:val="left" w:pos="1832"/>
+          <w:tab w:val="left" w:pos="2748"/>
+          <w:tab w:val="left" w:pos="3664"/>
+          <w:tab w:val="left" w:pos="4580"/>
+          <w:tab w:val="left" w:pos="5496"/>
+          <w:tab w:val="left" w:pos="6412"/>
+          <w:tab w:val="left" w:pos="7328"/>
+          <w:tab w:val="left" w:pos="8244"/>
+          <w:tab w:val="left" w:pos="9160"/>
+          <w:tab w:val="left" w:pos="10076"/>
+          <w:tab w:val="left" w:pos="10992"/>
+          <w:tab w:val="left" w:pos="11908"/>
+          <w:tab w:val="left" w:pos="12824"/>
+          <w:tab w:val="left" w:pos="13740"/>
+          <w:tab w:val="left" w:pos="14656"/>
+        </w:tabs>
+        <w:spacing w:line="240" w:lineRule="auto"/>
+        <w:rPr>
+          <w:rFonts w:eastAsia="Times New Roman" w:cstheme="minorHAnsi"/>
+          <w:b w:val="0"/>
+          <w:color w:val="auto"/>
+          <w:szCs w:val="28"/>
+          <w:lang w:val="en-AU" w:eastAsia="en-AU"/>
+        </w:rPr>
+      </w:pPr>
+      <w:r>
+        <w:rPr>
+          <w:rFonts w:eastAsia="Times New Roman" w:cstheme="minorHAnsi"/>
+          <w:b w:val="0"/>
+          <w:color w:val="auto"/>
+          <w:szCs w:val="28"/>
+          <w:lang w:val="en-AU" w:eastAsia="en-AU"/>
+        </w:rPr>
+        <w:t>- report on code optimisers (performance tools) man</w:t>
+      </w:r>
+    </w:p>
+    <w:p>
+      <w:pPr>
+        <w:tabs>
+          <w:tab w:val="left" w:pos="916"/>
+          <w:tab w:val="left" w:pos="1832"/>
+          <w:tab w:val="left" w:pos="2748"/>
+          <w:tab w:val="left" w:pos="3664"/>
+          <w:tab w:val="left" w:pos="4580"/>
+          <w:tab w:val="left" w:pos="5496"/>
+          <w:tab w:val="left" w:pos="6412"/>
+          <w:tab w:val="left" w:pos="7328"/>
+          <w:tab w:val="left" w:pos="8244"/>
+          <w:tab w:val="left" w:pos="9160"/>
+          <w:tab w:val="left" w:pos="10076"/>
+          <w:tab w:val="left" w:pos="10992"/>
+          <w:tab w:val="left" w:pos="11908"/>
+          <w:tab w:val="left" w:pos="12824"/>
+          <w:tab w:val="left" w:pos="13740"/>
+          <w:tab w:val="left" w:pos="14656"/>
+        </w:tabs>
+        <w:spacing w:line="240" w:lineRule="auto"/>
+        <w:rPr>
+          <w:rFonts w:eastAsia="Times New Roman" w:cstheme="minorHAnsi"/>
+          <w:b w:val="0"/>
+          <w:color w:val="auto"/>
+          <w:szCs w:val="28"/>
+          <w:lang w:val="en-AU" w:eastAsia="en-AU"/>
+        </w:rPr>
+      </w:pPr>
+    </w:p>
+    <w:p>
+      <w:pPr>
+        <w:pStyle w:val="Heading1"/>
+        <w:rPr>
+          <w:b w:val="0"/>
+          <w:bCs/>
+          <w:color w:val="auto"/>
+          <w:lang w:val="en-AU" w:eastAsia="en-AU"/>
+        </w:rPr>
+      </w:pPr>
+      <w:r>
+        <w:rPr>
+          <w:b w:val="0"/>
+          <w:bCs/>
+          <w:color w:val="auto"/>
+          <w:lang w:val="en-AU" w:eastAsia="en-AU"/>
+        </w:rPr>
+        <w:t>CITE Manager Notes</w:t>
+      </w:r>
+    </w:p>
+    <w:p>
+      <w:pPr>
+        <w:rPr>
+          <w:b w:val="0"/>
+          <w:bCs/>
+          <w:color w:val="auto"/>
+          <w:lang w:val="en-AU" w:eastAsia="en-AU"/>
+        </w:rPr>
+      </w:pPr>
+      <w:r>
+        <w:rPr>
+          <w:b w:val="0"/>
+          <w:bCs/>
+          <w:color w:val="auto"/>
+          <w:lang w:val="en-AU" w:eastAsia="en-AU"/>
+        </w:rPr>
+        <w:t xml:space="preserve">The meeting with out CITE Manager has indicated that as Scrum Master Kyle Chamberlain did not perform during the client meeting as well as he could have. </w:t>
+      </w:r>
+    </w:p>
+    <w:p>
+      <w:pPr>
+        <w:rPr>
+          <w:b w:val="0"/>
+          <w:bCs/>
+          <w:color w:val="auto"/>
+          <w:lang w:val="en-AU" w:eastAsia="en-AU"/>
+        </w:rPr>
+      </w:pPr>
+      <w:r>
+        <w:rPr>
+          <w:b w:val="0"/>
+          <w:bCs/>
+          <w:color w:val="auto"/>
+          <w:lang w:val="en-AU" w:eastAsia="en-AU"/>
+        </w:rPr>
+        <w:t>Overall, the meeting seemed to go okay and the expectation of the team for the next sprint is within scope.</w:t>
+      </w:r>
     </w:p>
     <w:sectPr>
       <w:headerReference w:type="default" r:id="rId18"/>
@@ -6327,7 +6753,7 @@
 </file>
 
 <file path=word/endnotes.xml><?xml version="1.0" encoding="utf-8"?>
-<w:endnotes xmlns:wpc="http://schemas.microsoft.com/office/word/2010/wordprocessingCanvas" xmlns:cx="http://schemas.microsoft.com/office/drawing/2014/chartex" xmlns:cx1="http://schemas.microsoft.com/office/drawing/2015/9/8/chartex" xmlns:cx2="http://schemas.microsoft.com/office/drawing/2015/10/21/chartex" xmlns:cx3="http://schemas.microsoft.com/office/drawing/2016/5/9/chartex" xmlns:cx4="http://schemas.microsoft.com/office/drawing/2016/5/10/chartex" xmlns:cx5="http://schemas.microsoft.com/office/drawing/2016/5/11/chartex" xmlns:cx6="http://schemas.microsoft.com/office/drawing/2016/5/12/chartex" xmlns:cx7="http://schemas.microsoft.com/office/drawing/2016/5/13/chartex" xmlns:cx8="http://schemas.microsoft.com/office/drawing/2016/5/14/chartex" xmlns:mc="http://schemas.openxmlformats.org/markup-compatibility/2006" xmlns:aink="http://schemas.microsoft.com/office/drawing/2016/ink" xmlns:am3d="http://schemas.microsoft.com/office/drawing/2017/model3d" xmlns:o="urn:schemas-microsoft-com:office:office" xmlns:r="http://schemas.openxmlformats.org/officeDocument/2006/relationships" xmlns:m="http://schemas.openxmlformats.org/officeDocument/2006/math" xmlns:v="urn:schemas-microsoft-com:vml" xmlns:wp14="http://schemas.microsoft.com/office/word/2010/wordprocessingDrawing" xmlns:wp="http://schemas.openxmlformats.org/drawingml/2006/wordprocessingDrawing" xmlns:w10="urn:schemas-microsoft-com:office:word" xmlns:w="http://schemas.openxmlformats.org/wordprocessingml/2006/main" xmlns:w14="http://schemas.microsoft.com/office/word/2010/wordml" xmlns:w15="http://schemas.microsoft.com/office/word/2012/wordml" xmlns:w16cex="http://schemas.microsoft.com/office/word/2018/wordml/cex" xmlns:w16cid="http://schemas.microsoft.com/office/word/2016/wordml/cid" xmlns:w16="http://schemas.microsoft.com/office/word/2018/wordml" xmlns:w16se="http://schemas.microsoft.com/office/word/2015/wordml/symex" xmlns:wpg="http://schemas.microsoft.com/office/word/2010/wordprocessingGroup" xmlns:wpi="http://schemas.microsoft.com/office/word/2010/wordprocessingInk" xmlns:wne="http://schemas.microsoft.com/office/word/2006/wordml" xmlns:wps="http://schemas.microsoft.com/office/word/2010/wordprocessingShape" mc:Ignorable="w14 w15 w16se w16cid w16 w16cex wp14">
+<w:endnotes xmlns:wpc="http://schemas.microsoft.com/office/word/2010/wordprocessingCanvas" xmlns:cx="http://schemas.microsoft.com/office/drawing/2014/chartex" xmlns:cx1="http://schemas.microsoft.com/office/drawing/2015/9/8/chartex" xmlns:cx2="http://schemas.microsoft.com/office/drawing/2015/10/21/chartex" xmlns:cx3="http://schemas.microsoft.com/office/drawing/2016/5/9/chartex" xmlns:cx4="http://schemas.microsoft.com/office/drawing/2016/5/10/chartex" xmlns:cx5="http://schemas.microsoft.com/office/drawing/2016/5/11/chartex" xmlns:cx6="http://schemas.microsoft.com/office/drawing/2016/5/12/chartex" xmlns:cx7="http://schemas.microsoft.com/office/drawing/2016/5/13/chartex" xmlns:cx8="http://schemas.microsoft.com/office/drawing/2016/5/14/chartex" xmlns:mc="http://schemas.openxmlformats.org/markup-compatibility/2006" xmlns:aink="http://schemas.microsoft.com/office/drawing/2016/ink" xmlns:am3d="http://schemas.microsoft.com/office/drawing/2017/model3d" xmlns:o="urn:schemas-microsoft-com:office:office" xmlns:r="http://schemas.openxmlformats.org/officeDocument/2006/relationships" xmlns:m="http://schemas.openxmlformats.org/officeDocument/2006/math" xmlns:v="urn:schemas-microsoft-com:vml" xmlns:wp14="http://schemas.microsoft.com/office/word/2010/wordprocessingDrawing" xmlns:wp="http://schemas.openxmlformats.org/drawingml/2006/wordprocessingDrawing" xmlns:w10="urn:schemas-microsoft-com:office:word" xmlns:w="http://schemas.openxmlformats.org/wordprocessingml/2006/main" xmlns:w14="http://schemas.microsoft.com/office/word/2010/wordml" xmlns:w15="http://schemas.microsoft.com/office/word/2012/wordml" xmlns:w16cex="http://schemas.microsoft.com/office/word/2018/wordml/cex" xmlns:w16cid="http://schemas.microsoft.com/office/word/2016/wordml/cid" xmlns:w16="http://schemas.microsoft.com/office/word/2018/wordml" xmlns:w16sdtdh="http://schemas.microsoft.com/office/word/2020/wordml/sdtdatahash" xmlns:w16se="http://schemas.microsoft.com/office/word/2015/wordml/symex" xmlns:wpg="http://schemas.microsoft.com/office/word/2010/wordprocessingGroup" xmlns:wpi="http://schemas.microsoft.com/office/word/2010/wordprocessingInk" xmlns:wne="http://schemas.microsoft.com/office/word/2006/wordml" xmlns:wps="http://schemas.microsoft.com/office/word/2010/wordprocessingShape" mc:Ignorable="w14 w15 w16se w16cid w16 w16cex w16sdtdh wp14">
   <w:endnote w:type="separator" w:id="-1">
     <w:p>
       <w:r>
@@ -6348,7 +6774,7 @@
 </file>
 
 <file path=word/footer1.xml><?xml version="1.0" encoding="utf-8"?>
-<w:ftr xmlns:wpc="http://schemas.microsoft.com/office/word/2010/wordprocessingCanvas" xmlns:cx="http://schemas.microsoft.com/office/drawing/2014/chartex" xmlns:cx1="http://schemas.microsoft.com/office/drawing/2015/9/8/chartex" xmlns:cx2="http://schemas.microsoft.com/office/drawing/2015/10/21/chartex" xmlns:cx3="http://schemas.microsoft.com/office/drawing/2016/5/9/chartex" xmlns:cx4="http://schemas.microsoft.com/office/drawing/2016/5/10/chartex" xmlns:cx5="http://schemas.microsoft.com/office/drawing/2016/5/11/chartex" xmlns:cx6="http://schemas.microsoft.com/office/drawing/2016/5/12/chartex" xmlns:cx7="http://schemas.microsoft.com/office/drawing/2016/5/13/chartex" xmlns:cx8="http://schemas.microsoft.com/office/drawing/2016/5/14/chartex" xmlns:mc="http://schemas.openxmlformats.org/markup-compatibility/2006" xmlns:aink="http://schemas.microsoft.com/office/drawing/2016/ink" xmlns:am3d="http://schemas.microsoft.com/office/drawing/2017/model3d" xmlns:o="urn:schemas-microsoft-com:office:office" xmlns:r="http://schemas.openxmlformats.org/officeDocument/2006/relationships" xmlns:m="http://schemas.openxmlformats.org/officeDocument/2006/math" xmlns:v="urn:schemas-microsoft-com:vml" xmlns:wp14="http://schemas.microsoft.com/office/word/2010/wordprocessingDrawing" xmlns:wp="http://schemas.openxmlformats.org/drawingml/2006/wordprocessingDrawing" xmlns:w10="urn:schemas-microsoft-com:office:word" xmlns:w="http://schemas.openxmlformats.org/wordprocessingml/2006/main" xmlns:w14="http://schemas.microsoft.com/office/word/2010/wordml" xmlns:w15="http://schemas.microsoft.com/office/word/2012/wordml" xmlns:w16cex="http://schemas.microsoft.com/office/word/2018/wordml/cex" xmlns:w16cid="http://schemas.microsoft.com/office/word/2016/wordml/cid" xmlns:w16="http://schemas.microsoft.com/office/word/2018/wordml" xmlns:w16se="http://schemas.microsoft.com/office/word/2015/wordml/symex" xmlns:wpg="http://schemas.microsoft.com/office/word/2010/wordprocessingGroup" xmlns:wpi="http://schemas.microsoft.com/office/word/2010/wordprocessingInk" xmlns:wne="http://schemas.microsoft.com/office/word/2006/wordml" xmlns:wps="http://schemas.microsoft.com/office/word/2010/wordprocessingShape" mc:Ignorable="w14 w15 w16se w16cid w16 w16cex wp14">
+<w:ftr xmlns:wpc="http://schemas.microsoft.com/office/word/2010/wordprocessingCanvas" xmlns:cx="http://schemas.microsoft.com/office/drawing/2014/chartex" xmlns:cx1="http://schemas.microsoft.com/office/drawing/2015/9/8/chartex" xmlns:cx2="http://schemas.microsoft.com/office/drawing/2015/10/21/chartex" xmlns:cx3="http://schemas.microsoft.com/office/drawing/2016/5/9/chartex" xmlns:cx4="http://schemas.microsoft.com/office/drawing/2016/5/10/chartex" xmlns:cx5="http://schemas.microsoft.com/office/drawing/2016/5/11/chartex" xmlns:cx6="http://schemas.microsoft.com/office/drawing/2016/5/12/chartex" xmlns:cx7="http://schemas.microsoft.com/office/drawing/2016/5/13/chartex" xmlns:cx8="http://schemas.microsoft.com/office/drawing/2016/5/14/chartex" xmlns:mc="http://schemas.openxmlformats.org/markup-compatibility/2006" xmlns:aink="http://schemas.microsoft.com/office/drawing/2016/ink" xmlns:am3d="http://schemas.microsoft.com/office/drawing/2017/model3d" xmlns:o="urn:schemas-microsoft-com:office:office" xmlns:r="http://schemas.openxmlformats.org/officeDocument/2006/relationships" xmlns:m="http://schemas.openxmlformats.org/officeDocument/2006/math" xmlns:v="urn:schemas-microsoft-com:vml" xmlns:wp14="http://schemas.microsoft.com/office/word/2010/wordprocessingDrawing" xmlns:wp="http://schemas.openxmlformats.org/drawingml/2006/wordprocessingDrawing" xmlns:w10="urn:schemas-microsoft-com:office:word" xmlns:w="http://schemas.openxmlformats.org/wordprocessingml/2006/main" xmlns:w14="http://schemas.microsoft.com/office/word/2010/wordml" xmlns:w15="http://schemas.microsoft.com/office/word/2012/wordml" xmlns:w16cex="http://schemas.microsoft.com/office/word/2018/wordml/cex" xmlns:w16cid="http://schemas.microsoft.com/office/word/2016/wordml/cid" xmlns:w16="http://schemas.microsoft.com/office/word/2018/wordml" xmlns:w16sdtdh="http://schemas.microsoft.com/office/word/2020/wordml/sdtdatahash" xmlns:w16se="http://schemas.microsoft.com/office/word/2015/wordml/symex" xmlns:wpg="http://schemas.microsoft.com/office/word/2010/wordprocessingGroup" xmlns:wpi="http://schemas.microsoft.com/office/word/2010/wordprocessingInk" xmlns:wne="http://schemas.microsoft.com/office/word/2006/wordml" xmlns:wps="http://schemas.microsoft.com/office/word/2010/wordprocessingShape" mc:Ignorable="w14 w15 w16se w16cid w16 w16cex w16sdtdh wp14">
   <w:sdt>
     <w:sdtPr>
       <w:id w:val="628748919"/>
@@ -6401,7 +6827,7 @@
 </file>
 
 <file path=word/footer2.xml><?xml version="1.0" encoding="utf-8"?>
-<w:ftr xmlns:wpc="http://schemas.microsoft.com/office/word/2010/wordprocessingCanvas" xmlns:cx="http://schemas.microsoft.com/office/drawing/2014/chartex" xmlns:cx1="http://schemas.microsoft.com/office/drawing/2015/9/8/chartex" xmlns:cx2="http://schemas.microsoft.com/office/drawing/2015/10/21/chartex" xmlns:cx3="http://schemas.microsoft.com/office/drawing/2016/5/9/chartex" xmlns:cx4="http://schemas.microsoft.com/office/drawing/2016/5/10/chartex" xmlns:cx5="http://schemas.microsoft.com/office/drawing/2016/5/11/chartex" xmlns:cx6="http://schemas.microsoft.com/office/drawing/2016/5/12/chartex" xmlns:cx7="http://schemas.microsoft.com/office/drawing/2016/5/13/chartex" xmlns:cx8="http://schemas.microsoft.com/office/drawing/2016/5/14/chartex" xmlns:mc="http://schemas.openxmlformats.org/markup-compatibility/2006" xmlns:aink="http://schemas.microsoft.com/office/drawing/2016/ink" xmlns:am3d="http://schemas.microsoft.com/office/drawing/2017/model3d" xmlns:o="urn:schemas-microsoft-com:office:office" xmlns:r="http://schemas.openxmlformats.org/officeDocument/2006/relationships" xmlns:m="http://schemas.openxmlformats.org/officeDocument/2006/math" xmlns:v="urn:schemas-microsoft-com:vml" xmlns:wp14="http://schemas.microsoft.com/office/word/2010/wordprocessingDrawing" xmlns:wp="http://schemas.openxmlformats.org/drawingml/2006/wordprocessingDrawing" xmlns:w10="urn:schemas-microsoft-com:office:word" xmlns:w="http://schemas.openxmlformats.org/wordprocessingml/2006/main" xmlns:w14="http://schemas.microsoft.com/office/word/2010/wordml" xmlns:w15="http://schemas.microsoft.com/office/word/2012/wordml" xmlns:w16cex="http://schemas.microsoft.com/office/word/2018/wordml/cex" xmlns:w16cid="http://schemas.microsoft.com/office/word/2016/wordml/cid" xmlns:w16="http://schemas.microsoft.com/office/word/2018/wordml" xmlns:w16se="http://schemas.microsoft.com/office/word/2015/wordml/symex" xmlns:wpg="http://schemas.microsoft.com/office/word/2010/wordprocessingGroup" xmlns:wpi="http://schemas.microsoft.com/office/word/2010/wordprocessingInk" xmlns:wne="http://schemas.microsoft.com/office/word/2006/wordml" xmlns:wps="http://schemas.microsoft.com/office/word/2010/wordprocessingShape" mc:Ignorable="w14 w15 w16se w16cid w16 w16cex wp14">
+<w:ftr xmlns:wpc="http://schemas.microsoft.com/office/word/2010/wordprocessingCanvas" xmlns:cx="http://schemas.microsoft.com/office/drawing/2014/chartex" xmlns:cx1="http://schemas.microsoft.com/office/drawing/2015/9/8/chartex" xmlns:cx2="http://schemas.microsoft.com/office/drawing/2015/10/21/chartex" xmlns:cx3="http://schemas.microsoft.com/office/drawing/2016/5/9/chartex" xmlns:cx4="http://schemas.microsoft.com/office/drawing/2016/5/10/chartex" xmlns:cx5="http://schemas.microsoft.com/office/drawing/2016/5/11/chartex" xmlns:cx6="http://schemas.microsoft.com/office/drawing/2016/5/12/chartex" xmlns:cx7="http://schemas.microsoft.com/office/drawing/2016/5/13/chartex" xmlns:cx8="http://schemas.microsoft.com/office/drawing/2016/5/14/chartex" xmlns:mc="http://schemas.openxmlformats.org/markup-compatibility/2006" xmlns:aink="http://schemas.microsoft.com/office/drawing/2016/ink" xmlns:am3d="http://schemas.microsoft.com/office/drawing/2017/model3d" xmlns:o="urn:schemas-microsoft-com:office:office" xmlns:r="http://schemas.openxmlformats.org/officeDocument/2006/relationships" xmlns:m="http://schemas.openxmlformats.org/officeDocument/2006/math" xmlns:v="urn:schemas-microsoft-com:vml" xmlns:wp14="http://schemas.microsoft.com/office/word/2010/wordprocessingDrawing" xmlns:wp="http://schemas.openxmlformats.org/drawingml/2006/wordprocessingDrawing" xmlns:w10="urn:schemas-microsoft-com:office:word" xmlns:w="http://schemas.openxmlformats.org/wordprocessingml/2006/main" xmlns:w14="http://schemas.microsoft.com/office/word/2010/wordml" xmlns:w15="http://schemas.microsoft.com/office/word/2012/wordml" xmlns:w16cex="http://schemas.microsoft.com/office/word/2018/wordml/cex" xmlns:w16cid="http://schemas.microsoft.com/office/word/2016/wordml/cid" xmlns:w16="http://schemas.microsoft.com/office/word/2018/wordml" xmlns:w16sdtdh="http://schemas.microsoft.com/office/word/2020/wordml/sdtdatahash" xmlns:w16se="http://schemas.microsoft.com/office/word/2015/wordml/symex" xmlns:wpg="http://schemas.microsoft.com/office/word/2010/wordprocessingGroup" xmlns:wpi="http://schemas.microsoft.com/office/word/2010/wordprocessingInk" xmlns:wne="http://schemas.microsoft.com/office/word/2006/wordml" xmlns:wps="http://schemas.microsoft.com/office/word/2010/wordprocessingShape" mc:Ignorable="w14 w15 w16se w16cid w16 w16cex w16sdtdh wp14">
   <w:sdt>
     <w:sdtPr>
       <w:id w:val="2139527318"/>
@@ -6454,7 +6880,7 @@
 </file>
 
 <file path=word/footnotes.xml><?xml version="1.0" encoding="utf-8"?>
-<w:footnotes xmlns:wpc="http://schemas.microsoft.com/office/word/2010/wordprocessingCanvas" xmlns:cx="http://schemas.microsoft.com/office/drawing/2014/chartex" xmlns:cx1="http://schemas.microsoft.com/office/drawing/2015/9/8/chartex" xmlns:cx2="http://schemas.microsoft.com/office/drawing/2015/10/21/chartex" xmlns:cx3="http://schemas.microsoft.com/office/drawing/2016/5/9/chartex" xmlns:cx4="http://schemas.microsoft.com/office/drawing/2016/5/10/chartex" xmlns:cx5="http://schemas.microsoft.com/office/drawing/2016/5/11/chartex" xmlns:cx6="http://schemas.microsoft.com/office/drawing/2016/5/12/chartex" xmlns:cx7="http://schemas.microsoft.com/office/drawing/2016/5/13/chartex" xmlns:cx8="http://schemas.microsoft.com/office/drawing/2016/5/14/chartex" xmlns:mc="http://schemas.openxmlformats.org/markup-compatibility/2006" xmlns:aink="http://schemas.microsoft.com/office/drawing/2016/ink" xmlns:am3d="http://schemas.microsoft.com/office/drawing/2017/model3d" xmlns:o="urn:schemas-microsoft-com:office:office" xmlns:r="http://schemas.openxmlformats.org/officeDocument/2006/relationships" xmlns:m="http://schemas.openxmlformats.org/officeDocument/2006/math" xmlns:v="urn:schemas-microsoft-com:vml" xmlns:wp14="http://schemas.microsoft.com/office/word/2010/wordprocessingDrawing" xmlns:wp="http://schemas.openxmlformats.org/drawingml/2006/wordprocessingDrawing" xmlns:w10="urn:schemas-microsoft-com:office:word" xmlns:w="http://schemas.openxmlformats.org/wordprocessingml/2006/main" xmlns:w14="http://schemas.microsoft.com/office/word/2010/wordml" xmlns:w15="http://schemas.microsoft.com/office/word/2012/wordml" xmlns:w16cex="http://schemas.microsoft.com/office/word/2018/wordml/cex" xmlns:w16cid="http://schemas.microsoft.com/office/word/2016/wordml/cid" xmlns:w16="http://schemas.microsoft.com/office/word/2018/wordml" xmlns:w16se="http://schemas.microsoft.com/office/word/2015/wordml/symex" xmlns:wpg="http://schemas.microsoft.com/office/word/2010/wordprocessingGroup" xmlns:wpi="http://schemas.microsoft.com/office/word/2010/wordprocessingInk" xmlns:wne="http://schemas.microsoft.com/office/word/2006/wordml" xmlns:wps="http://schemas.microsoft.com/office/word/2010/wordprocessingShape" mc:Ignorable="w14 w15 w16se w16cid w16 w16cex wp14">
+<w:footnotes xmlns:wpc="http://schemas.microsoft.com/office/word/2010/wordprocessingCanvas" xmlns:cx="http://schemas.microsoft.com/office/drawing/2014/chartex" xmlns:cx1="http://schemas.microsoft.com/office/drawing/2015/9/8/chartex" xmlns:cx2="http://schemas.microsoft.com/office/drawing/2015/10/21/chartex" xmlns:cx3="http://schemas.microsoft.com/office/drawing/2016/5/9/chartex" xmlns:cx4="http://schemas.microsoft.com/office/drawing/2016/5/10/chartex" xmlns:cx5="http://schemas.microsoft.com/office/drawing/2016/5/11/chartex" xmlns:cx6="http://schemas.microsoft.com/office/drawing/2016/5/12/chartex" xmlns:cx7="http://schemas.microsoft.com/office/drawing/2016/5/13/chartex" xmlns:cx8="http://schemas.microsoft.com/office/drawing/2016/5/14/chartex" xmlns:mc="http://schemas.openxmlformats.org/markup-compatibility/2006" xmlns:aink="http://schemas.microsoft.com/office/drawing/2016/ink" xmlns:am3d="http://schemas.microsoft.com/office/drawing/2017/model3d" xmlns:o="urn:schemas-microsoft-com:office:office" xmlns:r="http://schemas.openxmlformats.org/officeDocument/2006/relationships" xmlns:m="http://schemas.openxmlformats.org/officeDocument/2006/math" xmlns:v="urn:schemas-microsoft-com:vml" xmlns:wp14="http://schemas.microsoft.com/office/word/2010/wordprocessingDrawing" xmlns:wp="http://schemas.openxmlformats.org/drawingml/2006/wordprocessingDrawing" xmlns:w10="urn:schemas-microsoft-com:office:word" xmlns:w="http://schemas.openxmlformats.org/wordprocessingml/2006/main" xmlns:w14="http://schemas.microsoft.com/office/word/2010/wordml" xmlns:w15="http://schemas.microsoft.com/office/word/2012/wordml" xmlns:w16cex="http://schemas.microsoft.com/office/word/2018/wordml/cex" xmlns:w16cid="http://schemas.microsoft.com/office/word/2016/wordml/cid" xmlns:w16="http://schemas.microsoft.com/office/word/2018/wordml" xmlns:w16sdtdh="http://schemas.microsoft.com/office/word/2020/wordml/sdtdatahash" xmlns:w16se="http://schemas.microsoft.com/office/word/2015/wordml/symex" xmlns:wpg="http://schemas.microsoft.com/office/word/2010/wordprocessingGroup" xmlns:wpi="http://schemas.microsoft.com/office/word/2010/wordprocessingInk" xmlns:wne="http://schemas.microsoft.com/office/word/2006/wordml" xmlns:wps="http://schemas.microsoft.com/office/word/2010/wordprocessingShape" mc:Ignorable="w14 w15 w16se w16cid w16 w16cex w16sdtdh wp14">
   <w:footnote w:type="separator" w:id="-1">
     <w:p>
       <w:r>
@@ -6475,7 +6901,7 @@
 </file>
 
 <file path=word/header1.xml><?xml version="1.0" encoding="utf-8"?>
-<w:hdr xmlns:wpc="http://schemas.microsoft.com/office/word/2010/wordprocessingCanvas" xmlns:cx="http://schemas.microsoft.com/office/drawing/2014/chartex" xmlns:cx1="http://schemas.microsoft.com/office/drawing/2015/9/8/chartex" xmlns:cx2="http://schemas.microsoft.com/office/drawing/2015/10/21/chartex" xmlns:cx3="http://schemas.microsoft.com/office/drawing/2016/5/9/chartex" xmlns:cx4="http://schemas.microsoft.com/office/drawing/2016/5/10/chartex" xmlns:cx5="http://schemas.microsoft.com/office/drawing/2016/5/11/chartex" xmlns:cx6="http://schemas.microsoft.com/office/drawing/2016/5/12/chartex" xmlns:cx7="http://schemas.microsoft.com/office/drawing/2016/5/13/chartex" xmlns:cx8="http://schemas.microsoft.com/office/drawing/2016/5/14/chartex" xmlns:mc="http://schemas.openxmlformats.org/markup-compatibility/2006" xmlns:aink="http://schemas.microsoft.com/office/drawing/2016/ink" xmlns:am3d="http://schemas.microsoft.com/office/drawing/2017/model3d" xmlns:o="urn:schemas-microsoft-com:office:office" xmlns:r="http://schemas.openxmlformats.org/officeDocument/2006/relationships" xmlns:m="http://schemas.openxmlformats.org/officeDocument/2006/math" xmlns:v="urn:schemas-microsoft-com:vml" xmlns:wp14="http://schemas.microsoft.com/office/word/2010/wordprocessingDrawing" xmlns:wp="http://schemas.openxmlformats.org/drawingml/2006/wordprocessingDrawing" xmlns:w10="urn:schemas-microsoft-com:office:word" xmlns:w="http://schemas.openxmlformats.org/wordprocessingml/2006/main" xmlns:w14="http://schemas.microsoft.com/office/word/2010/wordml" xmlns:w15="http://schemas.microsoft.com/office/word/2012/wordml" xmlns:w16cex="http://schemas.microsoft.com/office/word/2018/wordml/cex" xmlns:w16cid="http://schemas.microsoft.com/office/word/2016/wordml/cid" xmlns:w16="http://schemas.microsoft.com/office/word/2018/wordml" xmlns:w16se="http://schemas.microsoft.com/office/word/2015/wordml/symex" xmlns:wpg="http://schemas.microsoft.com/office/word/2010/wordprocessingGroup" xmlns:wpi="http://schemas.microsoft.com/office/word/2010/wordprocessingInk" xmlns:wne="http://schemas.microsoft.com/office/word/2006/wordml" xmlns:wps="http://schemas.microsoft.com/office/word/2010/wordprocessingShape" mc:Ignorable="w14 w15 w16se w16cid w16 w16cex wp14">
+<w:hdr xmlns:wpc="http://schemas.microsoft.com/office/word/2010/wordprocessingCanvas" xmlns:cx="http://schemas.microsoft.com/office/drawing/2014/chartex" xmlns:cx1="http://schemas.microsoft.com/office/drawing/2015/9/8/chartex" xmlns:cx2="http://schemas.microsoft.com/office/drawing/2015/10/21/chartex" xmlns:cx3="http://schemas.microsoft.com/office/drawing/2016/5/9/chartex" xmlns:cx4="http://schemas.microsoft.com/office/drawing/2016/5/10/chartex" xmlns:cx5="http://schemas.microsoft.com/office/drawing/2016/5/11/chartex" xmlns:cx6="http://schemas.microsoft.com/office/drawing/2016/5/12/chartex" xmlns:cx7="http://schemas.microsoft.com/office/drawing/2016/5/13/chartex" xmlns:cx8="http://schemas.microsoft.com/office/drawing/2016/5/14/chartex" xmlns:mc="http://schemas.openxmlformats.org/markup-compatibility/2006" xmlns:aink="http://schemas.microsoft.com/office/drawing/2016/ink" xmlns:am3d="http://schemas.microsoft.com/office/drawing/2017/model3d" xmlns:o="urn:schemas-microsoft-com:office:office" xmlns:r="http://schemas.openxmlformats.org/officeDocument/2006/relationships" xmlns:m="http://schemas.openxmlformats.org/officeDocument/2006/math" xmlns:v="urn:schemas-microsoft-com:vml" xmlns:wp14="http://schemas.microsoft.com/office/word/2010/wordprocessingDrawing" xmlns:wp="http://schemas.openxmlformats.org/drawingml/2006/wordprocessingDrawing" xmlns:w10="urn:schemas-microsoft-com:office:word" xmlns:w="http://schemas.openxmlformats.org/wordprocessingml/2006/main" xmlns:w14="http://schemas.microsoft.com/office/word/2010/wordml" xmlns:w15="http://schemas.microsoft.com/office/word/2012/wordml" xmlns:w16cex="http://schemas.microsoft.com/office/word/2018/wordml/cex" xmlns:w16cid="http://schemas.microsoft.com/office/word/2016/wordml/cid" xmlns:w16="http://schemas.microsoft.com/office/word/2018/wordml" xmlns:w16sdtdh="http://schemas.microsoft.com/office/word/2020/wordml/sdtdatahash" xmlns:w16se="http://schemas.microsoft.com/office/word/2015/wordml/symex" xmlns:wpg="http://schemas.microsoft.com/office/word/2010/wordprocessingGroup" xmlns:wpi="http://schemas.microsoft.com/office/word/2010/wordprocessingInk" xmlns:wne="http://schemas.microsoft.com/office/word/2006/wordml" xmlns:wps="http://schemas.microsoft.com/office/word/2010/wordprocessingShape" mc:Ignorable="w14 w15 w16se w16cid w16 w16cex w16sdtdh wp14">
   <w:p>
     <w:pPr>
       <w:pStyle w:val="Header"/>
@@ -6773,7 +7199,7 @@
 </file>
 
 <file path=word/header2.xml><?xml version="1.0" encoding="utf-8"?>
-<w:hdr xmlns:wpc="http://schemas.microsoft.com/office/word/2010/wordprocessingCanvas" xmlns:cx="http://schemas.microsoft.com/office/drawing/2014/chartex" xmlns:cx1="http://schemas.microsoft.com/office/drawing/2015/9/8/chartex" xmlns:cx2="http://schemas.microsoft.com/office/drawing/2015/10/21/chartex" xmlns:cx3="http://schemas.microsoft.com/office/drawing/2016/5/9/chartex" xmlns:cx4="http://schemas.microsoft.com/office/drawing/2016/5/10/chartex" xmlns:cx5="http://schemas.microsoft.com/office/drawing/2016/5/11/chartex" xmlns:cx6="http://schemas.microsoft.com/office/drawing/2016/5/12/chartex" xmlns:cx7="http://schemas.microsoft.com/office/drawing/2016/5/13/chartex" xmlns:cx8="http://schemas.microsoft.com/office/drawing/2016/5/14/chartex" xmlns:mc="http://schemas.openxmlformats.org/markup-compatibility/2006" xmlns:aink="http://schemas.microsoft.com/office/drawing/2016/ink" xmlns:am3d="http://schemas.microsoft.com/office/drawing/2017/model3d" xmlns:o="urn:schemas-microsoft-com:office:office" xmlns:r="http://schemas.openxmlformats.org/officeDocument/2006/relationships" xmlns:m="http://schemas.openxmlformats.org/officeDocument/2006/math" xmlns:v="urn:schemas-microsoft-com:vml" xmlns:wp14="http://schemas.microsoft.com/office/word/2010/wordprocessingDrawing" xmlns:wp="http://schemas.openxmlformats.org/drawingml/2006/wordprocessingDrawing" xmlns:w10="urn:schemas-microsoft-com:office:word" xmlns:w="http://schemas.openxmlformats.org/wordprocessingml/2006/main" xmlns:w14="http://schemas.microsoft.com/office/word/2010/wordml" xmlns:w15="http://schemas.microsoft.com/office/word/2012/wordml" xmlns:w16cex="http://schemas.microsoft.com/office/word/2018/wordml/cex" xmlns:w16cid="http://schemas.microsoft.com/office/word/2016/wordml/cid" xmlns:w16="http://schemas.microsoft.com/office/word/2018/wordml" xmlns:w16se="http://schemas.microsoft.com/office/word/2015/wordml/symex" xmlns:wpg="http://schemas.microsoft.com/office/word/2010/wordprocessingGroup" xmlns:wpi="http://schemas.microsoft.com/office/word/2010/wordprocessingInk" xmlns:wne="http://schemas.microsoft.com/office/word/2006/wordml" xmlns:wps="http://schemas.microsoft.com/office/word/2010/wordprocessingShape" mc:Ignorable="w14 w15 w16se w16cid w16 w16cex wp14">
+<w:hdr xmlns:wpc="http://schemas.microsoft.com/office/word/2010/wordprocessingCanvas" xmlns:cx="http://schemas.microsoft.com/office/drawing/2014/chartex" xmlns:cx1="http://schemas.microsoft.com/office/drawing/2015/9/8/chartex" xmlns:cx2="http://schemas.microsoft.com/office/drawing/2015/10/21/chartex" xmlns:cx3="http://schemas.microsoft.com/office/drawing/2016/5/9/chartex" xmlns:cx4="http://schemas.microsoft.com/office/drawing/2016/5/10/chartex" xmlns:cx5="http://schemas.microsoft.com/office/drawing/2016/5/11/chartex" xmlns:cx6="http://schemas.microsoft.com/office/drawing/2016/5/12/chartex" xmlns:cx7="http://schemas.microsoft.com/office/drawing/2016/5/13/chartex" xmlns:cx8="http://schemas.microsoft.com/office/drawing/2016/5/14/chartex" xmlns:mc="http://schemas.openxmlformats.org/markup-compatibility/2006" xmlns:aink="http://schemas.microsoft.com/office/drawing/2016/ink" xmlns:am3d="http://schemas.microsoft.com/office/drawing/2017/model3d" xmlns:o="urn:schemas-microsoft-com:office:office" xmlns:r="http://schemas.openxmlformats.org/officeDocument/2006/relationships" xmlns:m="http://schemas.openxmlformats.org/officeDocument/2006/math" xmlns:v="urn:schemas-microsoft-com:vml" xmlns:wp14="http://schemas.microsoft.com/office/word/2010/wordprocessingDrawing" xmlns:wp="http://schemas.openxmlformats.org/drawingml/2006/wordprocessingDrawing" xmlns:w10="urn:schemas-microsoft-com:office:word" xmlns:w="http://schemas.openxmlformats.org/wordprocessingml/2006/main" xmlns:w14="http://schemas.microsoft.com/office/word/2010/wordml" xmlns:w15="http://schemas.microsoft.com/office/word/2012/wordml" xmlns:w16cex="http://schemas.microsoft.com/office/word/2018/wordml/cex" xmlns:w16cid="http://schemas.microsoft.com/office/word/2016/wordml/cid" xmlns:w16="http://schemas.microsoft.com/office/word/2018/wordml" xmlns:w16sdtdh="http://schemas.microsoft.com/office/word/2020/wordml/sdtdatahash" xmlns:w16se="http://schemas.microsoft.com/office/word/2015/wordml/symex" xmlns:wpg="http://schemas.microsoft.com/office/word/2010/wordprocessingGroup" xmlns:wpi="http://schemas.microsoft.com/office/word/2010/wordprocessingInk" xmlns:wne="http://schemas.microsoft.com/office/word/2006/wordml" xmlns:wps="http://schemas.microsoft.com/office/word/2010/wordprocessingShape" mc:Ignorable="w14 w15 w16se w16cid w16 w16cex w16sdtdh wp14">
   <w:p>
     <w:pPr>
       <w:pStyle w:val="Header"/>
@@ -7071,7 +7497,7 @@
 </file>
 
 <file path=word/numbering.xml><?xml version="1.0" encoding="utf-8"?>
-<w:numbering xmlns:wpc="http://schemas.microsoft.com/office/word/2010/wordprocessingCanvas" xmlns:cx="http://schemas.microsoft.com/office/drawing/2014/chartex" xmlns:cx1="http://schemas.microsoft.com/office/drawing/2015/9/8/chartex" xmlns:cx2="http://schemas.microsoft.com/office/drawing/2015/10/21/chartex" xmlns:cx3="http://schemas.microsoft.com/office/drawing/2016/5/9/chartex" xmlns:cx4="http://schemas.microsoft.com/office/drawing/2016/5/10/chartex" xmlns:cx5="http://schemas.microsoft.com/office/drawing/2016/5/11/chartex" xmlns:cx6="http://schemas.microsoft.com/office/drawing/2016/5/12/chartex" xmlns:cx7="http://schemas.microsoft.com/office/drawing/2016/5/13/chartex" xmlns:cx8="http://schemas.microsoft.com/office/drawing/2016/5/14/chartex" xmlns:mc="http://schemas.openxmlformats.org/markup-compatibility/2006" xmlns:aink="http://schemas.microsoft.com/office/drawing/2016/ink" xmlns:am3d="http://schemas.microsoft.com/office/drawing/2017/model3d" xmlns:o="urn:schemas-microsoft-com:office:office" xmlns:r="http://schemas.openxmlformats.org/officeDocument/2006/relationships" xmlns:m="http://schemas.openxmlformats.org/officeDocument/2006/math" xmlns:v="urn:schemas-microsoft-com:vml" xmlns:wp14="http://schemas.microsoft.com/office/word/2010/wordprocessingDrawing" xmlns:wp="http://schemas.openxmlformats.org/drawingml/2006/wordprocessingDrawing" xmlns:w10="urn:schemas-microsoft-com:office:word" xmlns:w="http://schemas.openxmlformats.org/wordprocessingml/2006/main" xmlns:w14="http://schemas.microsoft.com/office/word/2010/wordml" xmlns:w15="http://schemas.microsoft.com/office/word/2012/wordml" xmlns:w16cex="http://schemas.microsoft.com/office/word/2018/wordml/cex" xmlns:w16cid="http://schemas.microsoft.com/office/word/2016/wordml/cid" xmlns:w16="http://schemas.microsoft.com/office/word/2018/wordml" xmlns:w16se="http://schemas.microsoft.com/office/word/2015/wordml/symex" xmlns:wpg="http://schemas.microsoft.com/office/word/2010/wordprocessingGroup" xmlns:wpi="http://schemas.microsoft.com/office/word/2010/wordprocessingInk" xmlns:wne="http://schemas.microsoft.com/office/word/2006/wordml" xmlns:wps="http://schemas.microsoft.com/office/word/2010/wordprocessingShape" mc:Ignorable="w14 w15 w16se w16cid w16 w16cex wp14">
+<w:numbering xmlns:wpc="http://schemas.microsoft.com/office/word/2010/wordprocessingCanvas" xmlns:cx="http://schemas.microsoft.com/office/drawing/2014/chartex" xmlns:cx1="http://schemas.microsoft.com/office/drawing/2015/9/8/chartex" xmlns:cx2="http://schemas.microsoft.com/office/drawing/2015/10/21/chartex" xmlns:cx3="http://schemas.microsoft.com/office/drawing/2016/5/9/chartex" xmlns:cx4="http://schemas.microsoft.com/office/drawing/2016/5/10/chartex" xmlns:cx5="http://schemas.microsoft.com/office/drawing/2016/5/11/chartex" xmlns:cx6="http://schemas.microsoft.com/office/drawing/2016/5/12/chartex" xmlns:cx7="http://schemas.microsoft.com/office/drawing/2016/5/13/chartex" xmlns:cx8="http://schemas.microsoft.com/office/drawing/2016/5/14/chartex" xmlns:mc="http://schemas.openxmlformats.org/markup-compatibility/2006" xmlns:aink="http://schemas.microsoft.com/office/drawing/2016/ink" xmlns:am3d="http://schemas.microsoft.com/office/drawing/2017/model3d" xmlns:o="urn:schemas-microsoft-com:office:office" xmlns:r="http://schemas.openxmlformats.org/officeDocument/2006/relationships" xmlns:m="http://schemas.openxmlformats.org/officeDocument/2006/math" xmlns:v="urn:schemas-microsoft-com:vml" xmlns:wp14="http://schemas.microsoft.com/office/word/2010/wordprocessingDrawing" xmlns:wp="http://schemas.openxmlformats.org/drawingml/2006/wordprocessingDrawing" xmlns:w10="urn:schemas-microsoft-com:office:word" xmlns:w="http://schemas.openxmlformats.org/wordprocessingml/2006/main" xmlns:w14="http://schemas.microsoft.com/office/word/2010/wordml" xmlns:w15="http://schemas.microsoft.com/office/word/2012/wordml" xmlns:w16cex="http://schemas.microsoft.com/office/word/2018/wordml/cex" xmlns:w16cid="http://schemas.microsoft.com/office/word/2016/wordml/cid" xmlns:w16="http://schemas.microsoft.com/office/word/2018/wordml" xmlns:w16sdtdh="http://schemas.microsoft.com/office/word/2020/wordml/sdtdatahash" xmlns:w16se="http://schemas.microsoft.com/office/word/2015/wordml/symex" xmlns:wpg="http://schemas.microsoft.com/office/word/2010/wordprocessingGroup" xmlns:wpi="http://schemas.microsoft.com/office/word/2010/wordprocessingInk" xmlns:wne="http://schemas.microsoft.com/office/word/2006/wordml" xmlns:wps="http://schemas.microsoft.com/office/word/2010/wordprocessingShape" mc:Ignorable="w14 w15 w16se w16cid w16 w16cex w16sdtdh wp14">
   <w:abstractNum w:abstractNumId="0" w15:restartNumberingAfterBreak="0">
     <w:nsid w:val="0F3D5936"/>
     <w:multiLevelType w:val="hybridMultilevel"/>
@@ -7364,6 +7790,119 @@
     </w:lvl>
   </w:abstractNum>
   <w:abstractNum w:abstractNumId="3" w15:restartNumberingAfterBreak="0">
+    <w:nsid w:val="474D0B96"/>
+    <w:multiLevelType w:val="hybridMultilevel"/>
+    <w:tmpl w:val="60E6CF94"/>
+    <w:lvl w:ilvl="0" w:tplc="0C090001">
+      <w:start w:val="1"/>
+      <w:numFmt w:val="bullet"/>
+      <w:lvlText w:val=""/>
+      <w:lvlJc w:val="left"/>
+      <w:pPr>
+        <w:ind w:left="720" w:hanging="360"/>
+      </w:pPr>
+      <w:rPr>
+        <w:rFonts w:ascii="Symbol" w:hAnsi="Symbol" w:hint="default"/>
+      </w:rPr>
+    </w:lvl>
+    <w:lvl w:ilvl="1" w:tplc="0C090003" w:tentative="1">
+      <w:start w:val="1"/>
+      <w:numFmt w:val="bullet"/>
+      <w:lvlText w:val="o"/>
+      <w:lvlJc w:val="left"/>
+      <w:pPr>
+        <w:ind w:left="1440" w:hanging="360"/>
+      </w:pPr>
+      <w:rPr>
+        <w:rFonts w:ascii="Courier New" w:hAnsi="Courier New" w:cs="Courier New" w:hint="default"/>
+      </w:rPr>
+    </w:lvl>
+    <w:lvl w:ilvl="2" w:tplc="0C090005" w:tentative="1">
+      <w:start w:val="1"/>
+      <w:numFmt w:val="bullet"/>
+      <w:lvlText w:val=""/>
+      <w:lvlJc w:val="left"/>
+      <w:pPr>
+        <w:ind w:left="2160" w:hanging="360"/>
+      </w:pPr>
+      <w:rPr>
+        <w:rFonts w:ascii="Wingdings" w:hAnsi="Wingdings" w:hint="default"/>
+      </w:rPr>
+    </w:lvl>
+    <w:lvl w:ilvl="3" w:tplc="0C090001" w:tentative="1">
+      <w:start w:val="1"/>
+      <w:numFmt w:val="bullet"/>
+      <w:lvlText w:val=""/>
+      <w:lvlJc w:val="left"/>
+      <w:pPr>
+        <w:ind w:left="2880" w:hanging="360"/>
+      </w:pPr>
+      <w:rPr>
+        <w:rFonts w:ascii="Symbol" w:hAnsi="Symbol" w:hint="default"/>
+      </w:rPr>
+    </w:lvl>
+    <w:lvl w:ilvl="4" w:tplc="0C090003" w:tentative="1">
+      <w:start w:val="1"/>
+      <w:numFmt w:val="bullet"/>
+      <w:lvlText w:val="o"/>
+      <w:lvlJc w:val="left"/>
+      <w:pPr>
+        <w:ind w:left="3600" w:hanging="360"/>
+      </w:pPr>
+      <w:rPr>
+        <w:rFonts w:ascii="Courier New" w:hAnsi="Courier New" w:cs="Courier New" w:hint="default"/>
+      </w:rPr>
+    </w:lvl>
+    <w:lvl w:ilvl="5" w:tplc="0C090005" w:tentative="1">
+      <w:start w:val="1"/>
+      <w:numFmt w:val="bullet"/>
+      <w:lvlText w:val=""/>
+      <w:lvlJc w:val="left"/>
+      <w:pPr>
+        <w:ind w:left="4320" w:hanging="360"/>
+      </w:pPr>
+      <w:rPr>
+        <w:rFonts w:ascii="Wingdings" w:hAnsi="Wingdings" w:hint="default"/>
+      </w:rPr>
+    </w:lvl>
+    <w:lvl w:ilvl="6" w:tplc="0C090001" w:tentative="1">
+      <w:start w:val="1"/>
+      <w:numFmt w:val="bullet"/>
+      <w:lvlText w:val=""/>
+      <w:lvlJc w:val="left"/>
+      <w:pPr>
+        <w:ind w:left="5040" w:hanging="360"/>
+      </w:pPr>
+      <w:rPr>
+        <w:rFonts w:ascii="Symbol" w:hAnsi="Symbol" w:hint="default"/>
+      </w:rPr>
+    </w:lvl>
+    <w:lvl w:ilvl="7" w:tplc="0C090003" w:tentative="1">
+      <w:start w:val="1"/>
+      <w:numFmt w:val="bullet"/>
+      <w:lvlText w:val="o"/>
+      <w:lvlJc w:val="left"/>
+      <w:pPr>
+        <w:ind w:left="5760" w:hanging="360"/>
+      </w:pPr>
+      <w:rPr>
+        <w:rFonts w:ascii="Courier New" w:hAnsi="Courier New" w:cs="Courier New" w:hint="default"/>
+      </w:rPr>
+    </w:lvl>
+    <w:lvl w:ilvl="8" w:tplc="0C090005" w:tentative="1">
+      <w:start w:val="1"/>
+      <w:numFmt w:val="bullet"/>
+      <w:lvlText w:val=""/>
+      <w:lvlJc w:val="left"/>
+      <w:pPr>
+        <w:ind w:left="6480" w:hanging="360"/>
+      </w:pPr>
+      <w:rPr>
+        <w:rFonts w:ascii="Wingdings" w:hAnsi="Wingdings" w:hint="default"/>
+      </w:rPr>
+    </w:lvl>
+  </w:abstractNum>
+  <w:abstractNum w:abstractNumId="4" w15:restartNumberingAfterBreak="0">
     <w:nsid w:val="5B367A7C"/>
     <w:multiLevelType w:val="hybridMultilevel"/>
     <w:tmpl w:val="98C8DAC4"/>
@@ -7452,7 +7991,7 @@
       </w:pPr>
     </w:lvl>
   </w:abstractNum>
-  <w:abstractNum w:abstractNumId="4" w15:restartNumberingAfterBreak="0">
+  <w:abstractNum w:abstractNumId="5" w15:restartNumberingAfterBreak="0">
     <w:nsid w:val="77FD02BD"/>
     <w:multiLevelType w:val="hybridMultilevel"/>
     <w:tmpl w:val="A6D6F284"/>
@@ -7545,10 +8084,10 @@
     <w:abstractNumId w:val="0"/>
   </w:num>
   <w:num w:numId="2">
-    <w:abstractNumId w:val="3"/>
+    <w:abstractNumId w:val="4"/>
   </w:num>
   <w:num w:numId="3">
-    <w:abstractNumId w:val="4"/>
+    <w:abstractNumId w:val="5"/>
   </w:num>
   <w:num w:numId="4">
     <w:abstractNumId w:val="2"/>
@@ -7556,11 +8095,14 @@
   <w:num w:numId="5">
     <w:abstractNumId w:val="1"/>
   </w:num>
+  <w:num w:numId="6">
+    <w:abstractNumId w:val="3"/>
+  </w:num>
 </w:numbering>
 </file>
 
 <file path=word/styles.xml><?xml version="1.0" encoding="utf-8"?>
-<w:styles xmlns:mc="http://schemas.openxmlformats.org/markup-compatibility/2006" xmlns:r="http://schemas.openxmlformats.org/officeDocument/2006/relationships" xmlns:w="http://schemas.openxmlformats.org/wordprocessingml/2006/main" xmlns:w14="http://schemas.microsoft.com/office/word/2010/wordml" xmlns:w15="http://schemas.microsoft.com/office/word/2012/wordml" xmlns:w16cex="http://schemas.microsoft.com/office/word/2018/wordml/cex" xmlns:w16cid="http://schemas.microsoft.com/office/word/2016/wordml/cid" xmlns:w16="http://schemas.microsoft.com/office/word/2018/wordml" xmlns:w16se="http://schemas.microsoft.com/office/word/2015/wordml/symex" mc:Ignorable="w14 w15 w16se w16cid w16 w16cex">
+<w:styles xmlns:mc="http://schemas.openxmlformats.org/markup-compatibility/2006" xmlns:r="http://schemas.openxmlformats.org/officeDocument/2006/relationships" xmlns:w="http://schemas.openxmlformats.org/wordprocessingml/2006/main" xmlns:w14="http://schemas.microsoft.com/office/word/2010/wordml" xmlns:w15="http://schemas.microsoft.com/office/word/2012/wordml" xmlns:w16cex="http://schemas.microsoft.com/office/word/2018/wordml/cex" xmlns:w16cid="http://schemas.microsoft.com/office/word/2016/wordml/cid" xmlns:w16="http://schemas.microsoft.com/office/word/2018/wordml" xmlns:w16sdtdh="http://schemas.microsoft.com/office/word/2020/wordml/sdtdatahash" xmlns:w16se="http://schemas.microsoft.com/office/word/2015/wordml/symex" mc:Ignorable="w14 w15 w16se w16cid w16 w16cex w16sdtdh">
   <w:docDefaults>
     <w:rPrDefault>
       <w:rPr>
@@ -8424,11 +8966,63 @@
       <w:szCs w:val="18"/>
     </w:rPr>
   </w:style>
+  <w:style w:type="paragraph" w:styleId="HTMLPreformatted">
+    <w:name w:val="HTML Preformatted"/>
+    <w:basedOn w:val="Normal"/>
+    <w:link w:val="HTMLPreformattedChar"/>
+    <w:uiPriority w:val="99"/>
+    <w:semiHidden/>
+    <w:unhideWhenUsed/>
+    <w:rsid w:val="00A17543"/>
+    <w:pPr>
+      <w:tabs>
+        <w:tab w:val="left" w:pos="916"/>
+        <w:tab w:val="left" w:pos="1832"/>
+        <w:tab w:val="left" w:pos="2748"/>
+        <w:tab w:val="left" w:pos="3664"/>
+        <w:tab w:val="left" w:pos="4580"/>
+        <w:tab w:val="left" w:pos="5496"/>
+        <w:tab w:val="left" w:pos="6412"/>
+        <w:tab w:val="left" w:pos="7328"/>
+        <w:tab w:val="left" w:pos="8244"/>
+        <w:tab w:val="left" w:pos="9160"/>
+        <w:tab w:val="left" w:pos="10076"/>
+        <w:tab w:val="left" w:pos="10992"/>
+        <w:tab w:val="left" w:pos="11908"/>
+        <w:tab w:val="left" w:pos="12824"/>
+        <w:tab w:val="left" w:pos="13740"/>
+        <w:tab w:val="left" w:pos="14656"/>
+      </w:tabs>
+      <w:spacing w:line="240" w:lineRule="auto"/>
+    </w:pPr>
+    <w:rPr>
+      <w:rFonts w:ascii="Courier New" w:eastAsia="Times New Roman" w:hAnsi="Courier New" w:cs="Courier New"/>
+      <w:b w:val="0"/>
+      <w:color w:val="auto"/>
+      <w:sz w:val="20"/>
+      <w:szCs w:val="20"/>
+      <w:lang w:val="en-AU" w:eastAsia="en-AU"/>
+    </w:rPr>
+  </w:style>
+  <w:style w:type="character" w:customStyle="1" w:styleId="HTMLPreformattedChar">
+    <w:name w:val="HTML Preformatted Char"/>
+    <w:basedOn w:val="DefaultParagraphFont"/>
+    <w:link w:val="HTMLPreformatted"/>
+    <w:uiPriority w:val="99"/>
+    <w:semiHidden/>
+    <w:rsid w:val="00A17543"/>
+    <w:rPr>
+      <w:rFonts w:ascii="Courier New" w:eastAsia="Times New Roman" w:hAnsi="Courier New" w:cs="Courier New"/>
+      <w:sz w:val="20"/>
+      <w:szCs w:val="20"/>
+      <w:lang w:val="en-AU" w:eastAsia="en-AU"/>
+    </w:rPr>
+  </w:style>
 </w:styles>
 </file>
 
 <file path=word/glossary/document.xml><?xml version="1.0" encoding="utf-8"?>
-<w:glossaryDocument xmlns:wpc="http://schemas.microsoft.com/office/word/2010/wordprocessingCanvas" xmlns:cx="http://schemas.microsoft.com/office/drawing/2014/chartex" xmlns:cx1="http://schemas.microsoft.com/office/drawing/2015/9/8/chartex" xmlns:cx2="http://schemas.microsoft.com/office/drawing/2015/10/21/chartex" xmlns:cx3="http://schemas.microsoft.com/office/drawing/2016/5/9/chartex" xmlns:cx4="http://schemas.microsoft.com/office/drawing/2016/5/10/chartex" xmlns:cx5="http://schemas.microsoft.com/office/drawing/2016/5/11/chartex" xmlns:cx6="http://schemas.microsoft.com/office/drawing/2016/5/12/chartex" xmlns:cx7="http://schemas.microsoft.com/office/drawing/2016/5/13/chartex" xmlns:cx8="http://schemas.microsoft.com/office/drawing/2016/5/14/chartex" xmlns:mc="http://schemas.openxmlformats.org/markup-compatibility/2006" xmlns:aink="http://schemas.microsoft.com/office/drawing/2016/ink" xmlns:am3d="http://schemas.microsoft.com/office/drawing/2017/model3d" xmlns:o="urn:schemas-microsoft-com:office:office" xmlns:r="http://schemas.openxmlformats.org/officeDocument/2006/relationships" xmlns:m="http://schemas.openxmlformats.org/officeDocument/2006/math" xmlns:v="urn:schemas-microsoft-com:vml" xmlns:wp14="http://schemas.microsoft.com/office/word/2010/wordprocessingDrawing" xmlns:wp="http://schemas.openxmlformats.org/drawingml/2006/wordprocessingDrawing" xmlns:w10="urn:schemas-microsoft-com:office:word" xmlns:w="http://schemas.openxmlformats.org/wordprocessingml/2006/main" xmlns:w14="http://schemas.microsoft.com/office/word/2010/wordml" xmlns:w15="http://schemas.microsoft.com/office/word/2012/wordml" xmlns:w16cex="http://schemas.microsoft.com/office/word/2018/wordml/cex" xmlns:w16cid="http://schemas.microsoft.com/office/word/2016/wordml/cid" xmlns:w16="http://schemas.microsoft.com/office/word/2018/wordml" xmlns:w16se="http://schemas.microsoft.com/office/word/2015/wordml/symex" xmlns:wpg="http://schemas.microsoft.com/office/word/2010/wordprocessingGroup" xmlns:wpi="http://schemas.microsoft.com/office/word/2010/wordprocessingInk" xmlns:wne="http://schemas.microsoft.com/office/word/2006/wordml" xmlns:wps="http://schemas.microsoft.com/office/word/2010/wordprocessingShape" mc:Ignorable="w14 w15 w16se w16cid w16 w16cex wp14">
+<w:glossaryDocument xmlns:wpc="http://schemas.microsoft.com/office/word/2010/wordprocessingCanvas" xmlns:cx="http://schemas.microsoft.com/office/drawing/2014/chartex" xmlns:cx1="http://schemas.microsoft.com/office/drawing/2015/9/8/chartex" xmlns:cx2="http://schemas.microsoft.com/office/drawing/2015/10/21/chartex" xmlns:cx3="http://schemas.microsoft.com/office/drawing/2016/5/9/chartex" xmlns:cx4="http://schemas.microsoft.com/office/drawing/2016/5/10/chartex" xmlns:cx5="http://schemas.microsoft.com/office/drawing/2016/5/11/chartex" xmlns:cx6="http://schemas.microsoft.com/office/drawing/2016/5/12/chartex" xmlns:cx7="http://schemas.microsoft.com/office/drawing/2016/5/13/chartex" xmlns:cx8="http://schemas.microsoft.com/office/drawing/2016/5/14/chartex" xmlns:mc="http://schemas.openxmlformats.org/markup-compatibility/2006" xmlns:aink="http://schemas.microsoft.com/office/drawing/2016/ink" xmlns:am3d="http://schemas.microsoft.com/office/drawing/2017/model3d" xmlns:o="urn:schemas-microsoft-com:office:office" xmlns:r="http://schemas.openxmlformats.org/officeDocument/2006/relationships" xmlns:m="http://schemas.openxmlformats.org/officeDocument/2006/math" xmlns:v="urn:schemas-microsoft-com:vml" xmlns:wp14="http://schemas.microsoft.com/office/word/2010/wordprocessingDrawing" xmlns:wp="http://schemas.openxmlformats.org/drawingml/2006/wordprocessingDrawing" xmlns:w10="urn:schemas-microsoft-com:office:word" xmlns:w="http://schemas.openxmlformats.org/wordprocessingml/2006/main" xmlns:w14="http://schemas.microsoft.com/office/word/2010/wordml" xmlns:w15="http://schemas.microsoft.com/office/word/2012/wordml" xmlns:w16cex="http://schemas.microsoft.com/office/word/2018/wordml/cex" xmlns:w16cid="http://schemas.microsoft.com/office/word/2016/wordml/cid" xmlns:w16="http://schemas.microsoft.com/office/word/2018/wordml" xmlns:w16sdtdh="http://schemas.microsoft.com/office/word/2020/wordml/sdtdatahash" xmlns:w16se="http://schemas.microsoft.com/office/word/2015/wordml/symex" xmlns:wpg="http://schemas.microsoft.com/office/word/2010/wordprocessingGroup" xmlns:wpi="http://schemas.microsoft.com/office/word/2010/wordprocessingInk" xmlns:wne="http://schemas.microsoft.com/office/word/2006/wordml" xmlns:wps="http://schemas.microsoft.com/office/word/2010/wordprocessingShape" mc:Ignorable="w14 w15 w16se w16cid w16 w16cex w16sdtdh wp14">
   <w:docParts>
     <w:docPart>
       <w:docPartPr>
@@ -8539,7 +9133,7 @@
 </file>
 
 <file path=word/glossary/fontTable.xml><?xml version="1.0" encoding="utf-8"?>
-<w:fonts xmlns:mc="http://schemas.openxmlformats.org/markup-compatibility/2006" xmlns:r="http://schemas.openxmlformats.org/officeDocument/2006/relationships" xmlns:w="http://schemas.openxmlformats.org/wordprocessingml/2006/main" xmlns:w14="http://schemas.microsoft.com/office/word/2010/wordml" xmlns:w15="http://schemas.microsoft.com/office/word/2012/wordml" xmlns:w16cex="http://schemas.microsoft.com/office/word/2018/wordml/cex" xmlns:w16cid="http://schemas.microsoft.com/office/word/2016/wordml/cid" xmlns:w16="http://schemas.microsoft.com/office/word/2018/wordml" xmlns:w16se="http://schemas.microsoft.com/office/word/2015/wordml/symex" mc:Ignorable="w14 w15 w16se w16cid w16 w16cex">
+<w:fonts xmlns:mc="http://schemas.openxmlformats.org/markup-compatibility/2006" xmlns:r="http://schemas.openxmlformats.org/officeDocument/2006/relationships" xmlns:w="http://schemas.openxmlformats.org/wordprocessingml/2006/main" xmlns:w14="http://schemas.microsoft.com/office/word/2010/wordml" xmlns:w15="http://schemas.microsoft.com/office/word/2012/wordml" xmlns:w16cex="http://schemas.microsoft.com/office/word/2018/wordml/cex" xmlns:w16cid="http://schemas.microsoft.com/office/word/2016/wordml/cid" xmlns:w16="http://schemas.microsoft.com/office/word/2018/wordml" xmlns:w16sdtdh="http://schemas.microsoft.com/office/word/2020/wordml/sdtdatahash" xmlns:w16se="http://schemas.microsoft.com/office/word/2015/wordml/symex" mc:Ignorable="w14 w15 w16se w16cid w16 w16cex w16sdtdh">
   <w:font w:name="Calibri">
     <w:panose1 w:val="020F0502020204030204"/>
     <w:charset w:val="00"/>
@@ -8616,7 +9210,7 @@
 </file>
 
 <file path=word/glossary/settings.xml><?xml version="1.0" encoding="utf-8"?>
-<w:settings xmlns:mc="http://schemas.openxmlformats.org/markup-compatibility/2006" xmlns:o="urn:schemas-microsoft-com:office:office" xmlns:r="http://schemas.openxmlformats.org/officeDocument/2006/relationships" xmlns:m="http://schemas.openxmlformats.org/officeDocument/2006/math" xmlns:v="urn:schemas-microsoft-com:vml" xmlns:w10="urn:schemas-microsoft-com:office:word" xmlns:w="http://schemas.openxmlformats.org/wordprocessingml/2006/main" xmlns:w14="http://schemas.microsoft.com/office/word/2010/wordml" xmlns:w15="http://schemas.microsoft.com/office/word/2012/wordml" xmlns:w16cex="http://schemas.microsoft.com/office/word/2018/wordml/cex" xmlns:w16cid="http://schemas.microsoft.com/office/word/2016/wordml/cid" xmlns:w16="http://schemas.microsoft.com/office/word/2018/wordml" xmlns:w16se="http://schemas.microsoft.com/office/word/2015/wordml/symex" xmlns:sl="http://schemas.openxmlformats.org/schemaLibrary/2006/main" mc:Ignorable="w14 w15 w16se w16cid w16 w16cex">
+<w:settings xmlns:mc="http://schemas.openxmlformats.org/markup-compatibility/2006" xmlns:o="urn:schemas-microsoft-com:office:office" xmlns:r="http://schemas.openxmlformats.org/officeDocument/2006/relationships" xmlns:m="http://schemas.openxmlformats.org/officeDocument/2006/math" xmlns:v="urn:schemas-microsoft-com:vml" xmlns:w10="urn:schemas-microsoft-com:office:word" xmlns:w="http://schemas.openxmlformats.org/wordprocessingml/2006/main" xmlns:w14="http://schemas.microsoft.com/office/word/2010/wordml" xmlns:w15="http://schemas.microsoft.com/office/word/2012/wordml" xmlns:w16cex="http://schemas.microsoft.com/office/word/2018/wordml/cex" xmlns:w16cid="http://schemas.microsoft.com/office/word/2016/wordml/cid" xmlns:w16="http://schemas.microsoft.com/office/word/2018/wordml" xmlns:w16sdtdh="http://schemas.microsoft.com/office/word/2020/wordml/sdtdatahash" xmlns:w16se="http://schemas.microsoft.com/office/word/2015/wordml/symex" xmlns:sl="http://schemas.openxmlformats.org/schemaLibrary/2006/main" mc:Ignorable="w14 w15 w16se w16cid w16 w16cex w16sdtdh">
   <w:view w:val="normal"/>
   <w:defaultTabStop w:val="720"/>
   <w:characterSpacingControl w:val="doNotCompress"/>
@@ -8631,6 +9225,7 @@
   </w:compat>
   <w:rsids>
     <w:rsidRoot w:val="00EB2F44"/>
+    <w:rsid w:val="00180E9A"/>
     <w:rsid w:val="001824F3"/>
     <w:rsid w:val="00274756"/>
     <w:rsid w:val="003D7964"/>
@@ -8663,7 +9258,7 @@
 </file>
 
 <file path=word/glossary/styles.xml><?xml version="1.0" encoding="utf-8"?>
-<w:styles xmlns:mc="http://schemas.openxmlformats.org/markup-compatibility/2006" xmlns:r="http://schemas.openxmlformats.org/officeDocument/2006/relationships" xmlns:w="http://schemas.openxmlformats.org/wordprocessingml/2006/main" xmlns:w14="http://schemas.microsoft.com/office/word/2010/wordml" xmlns:w15="http://schemas.microsoft.com/office/word/2012/wordml" xmlns:w16cex="http://schemas.microsoft.com/office/word/2018/wordml/cex" xmlns:w16cid="http://schemas.microsoft.com/office/word/2016/wordml/cid" xmlns:w16="http://schemas.microsoft.com/office/word/2018/wordml" xmlns:w16se="http://schemas.microsoft.com/office/word/2015/wordml/symex" mc:Ignorable="w14 w15 w16se w16cid w16 w16cex">
+<w:styles xmlns:mc="http://schemas.openxmlformats.org/markup-compatibility/2006" xmlns:r="http://schemas.openxmlformats.org/officeDocument/2006/relationships" xmlns:w="http://schemas.openxmlformats.org/wordprocessingml/2006/main" xmlns:w14="http://schemas.microsoft.com/office/word/2010/wordml" xmlns:w15="http://schemas.microsoft.com/office/word/2012/wordml" xmlns:w16cex="http://schemas.microsoft.com/office/word/2018/wordml/cex" xmlns:w16cid="http://schemas.microsoft.com/office/word/2016/wordml/cid" xmlns:w16="http://schemas.microsoft.com/office/word/2018/wordml" xmlns:w16sdtdh="http://schemas.microsoft.com/office/word/2020/wordml/sdtdatahash" xmlns:w16se="http://schemas.microsoft.com/office/word/2015/wordml/symex" mc:Ignorable="w14 w15 w16se w16cid w16 w16cex w16sdtdh">
   <w:docDefaults>
     <w:rPrDefault>
       <w:rPr>
@@ -9088,28 +9683,6 @@
     <w:semiHidden/>
     <w:unhideWhenUsed/>
   </w:style>
-  <w:style w:type="paragraph" w:customStyle="1" w:styleId="4F8C01B509844B6B94DC62B0FEEAE57D">
-    <w:name w:val="4F8C01B509844B6B94DC62B0FEEAE57D"/>
-  </w:style>
-  <w:style w:type="paragraph" w:customStyle="1" w:styleId="0C53A135387D47C6B0012D6F2D2F9952">
-    <w:name w:val="0C53A135387D47C6B0012D6F2D2F9952"/>
-  </w:style>
-  <w:style w:type="paragraph" w:customStyle="1" w:styleId="5B2742CD1D0C4DB4A1AF53213A02A030">
-    <w:name w:val="5B2742CD1D0C4DB4A1AF53213A02A030"/>
-    <w:rsid w:val="005A677E"/>
-  </w:style>
-  <w:style w:type="paragraph" w:customStyle="1" w:styleId="C0044BB57E8744AFBC2D05DB1D9C11A0">
-    <w:name w:val="C0044BB57E8744AFBC2D05DB1D9C11A0"/>
-    <w:rsid w:val="005A677E"/>
-  </w:style>
-  <w:style w:type="paragraph" w:customStyle="1" w:styleId="DE1FB789491E4F22AD5B2B729DFEA09A">
-    <w:name w:val="DE1FB789491E4F22AD5B2B729DFEA09A"/>
-    <w:rsid w:val="005A677E"/>
-  </w:style>
-  <w:style w:type="paragraph" w:customStyle="1" w:styleId="6739FE772A5E4E3FBED9440E8F2CCC85">
-    <w:name w:val="6739FE772A5E4E3FBED9440E8F2CCC85"/>
-    <w:rsid w:val="005A677E"/>
-  </w:style>
   <w:style w:type="paragraph" w:customStyle="1" w:styleId="802D8B68812C433B9FFDB60F6BED90CE">
     <w:name w:val="802D8B68812C433B9FFDB60F6BED90CE"/>
     <w:rsid w:val="001824F3"/>
@@ -9130,7 +9703,7 @@
 </file>
 
 <file path=word/glossary/webSettings.xml><?xml version="1.0" encoding="utf-8"?>
-<w:webSettings xmlns:mc="http://schemas.openxmlformats.org/markup-compatibility/2006" xmlns:r="http://schemas.openxmlformats.org/officeDocument/2006/relationships" xmlns:w="http://schemas.openxmlformats.org/wordprocessingml/2006/main" xmlns:w14="http://schemas.microsoft.com/office/word/2010/wordml" xmlns:w15="http://schemas.microsoft.com/office/word/2012/wordml" xmlns:w16cex="http://schemas.microsoft.com/office/word/2018/wordml/cex" xmlns:w16cid="http://schemas.microsoft.com/office/word/2016/wordml/cid" xmlns:w16="http://schemas.microsoft.com/office/word/2018/wordml" xmlns:w16se="http://schemas.microsoft.com/office/word/2015/wordml/symex" mc:Ignorable="w14 w15 w16se w16cid w16 w16cex">
+<w:webSettings xmlns:mc="http://schemas.openxmlformats.org/markup-compatibility/2006" xmlns:r="http://schemas.openxmlformats.org/officeDocument/2006/relationships" xmlns:w="http://schemas.openxmlformats.org/wordprocessingml/2006/main" xmlns:w14="http://schemas.microsoft.com/office/word/2010/wordml" xmlns:w15="http://schemas.microsoft.com/office/word/2012/wordml" xmlns:w16cex="http://schemas.microsoft.com/office/word/2018/wordml/cex" xmlns:w16cid="http://schemas.microsoft.com/office/word/2016/wordml/cid" xmlns:w16="http://schemas.microsoft.com/office/word/2018/wordml" xmlns:w16sdtdh="http://schemas.microsoft.com/office/word/2020/wordml/sdtdatahash" xmlns:w16se="http://schemas.microsoft.com/office/word/2015/wordml/symex" mc:Ignorable="w14 w15 w16se w16cid w16 w16cex w16sdtdh">
   <w:optimizeForBrowser/>
   <w:allowPNG/>
 </w:webSettings>

</xml_diff>